<commit_message>
Number of players validation
</commit_message>
<xml_diff>
--- a/Chutes_and_Ladders.docx
+++ b/Chutes_and_Ladders.docx
@@ -63,7 +63,29 @@
           <w:color w:val="000000"/>
           <w:sz w:val="24"/>
         </w:rPr>
-        <w:t>Chutes And Ladders.”</w:t>
+        <w:t xml:space="preserve">Chutes </w:t>
+      </w:r>
+      <w:proofErr w:type="gramStart"/>
+      <w:r>
+        <w:rPr>
+          <w:rFonts w:ascii="Verdana" w:hAnsi="Verdana"/>
+          <w:i/>
+          <w:iCs/>
+          <w:color w:val="000000"/>
+          <w:sz w:val="24"/>
+        </w:rPr>
+        <w:t>And</w:t>
+      </w:r>
+      <w:proofErr w:type="gramEnd"/>
+      <w:r>
+        <w:rPr>
+          <w:rFonts w:ascii="Verdana" w:hAnsi="Verdana"/>
+          <w:i/>
+          <w:iCs/>
+          <w:color w:val="000000"/>
+          <w:sz w:val="24"/>
+        </w:rPr>
+        <w:t xml:space="preserve"> Ladders.”</w:t>
       </w:r>
     </w:p>
     <w:p>
@@ -169,7 +191,16 @@
           <w:color w:val="000000"/>
           <w:sz w:val="24"/>
         </w:rPr>
-        <w:t>ll throw an exception and it the game won’t start.</w:t>
+        <w:t xml:space="preserve">ll throw an exception and </w:t>
+      </w:r>
+      <w:r>
+        <w:rPr>
+          <w:rFonts w:ascii="Verdana" w:hAnsi="Verdana"/>
+          <w:iCs/>
+          <w:color w:val="000000"/>
+          <w:sz w:val="24"/>
+        </w:rPr>
+        <w:t>the game won’t start.</w:t>
       </w:r>
     </w:p>
     <w:p>
@@ -335,7 +366,39 @@
           <w:sz w:val="24"/>
           <w:szCs w:val="24"/>
         </w:rPr>
-        <w:t>Any player may reach to a number greater than 100 (home position) while he gets to the position which less than or equal to 100, he has to wait and keep on playing.</w:t>
+        <w:t>Any player may reach to a number greater than 100 (home position)</w:t>
+      </w:r>
+      <w:r>
+        <w:rPr>
+          <w:rFonts w:ascii="Verdana" w:hAnsi="Verdana"/>
+          <w:sz w:val="24"/>
+          <w:szCs w:val="24"/>
+        </w:rPr>
+        <w:t>.</w:t>
+      </w:r>
+      <w:r>
+        <w:rPr>
+          <w:rFonts w:ascii="Verdana" w:hAnsi="Verdana"/>
+          <w:sz w:val="24"/>
+          <w:szCs w:val="24"/>
+        </w:rPr>
+        <w:t xml:space="preserve"> </w:t>
+      </w:r>
+      <w:r>
+        <w:rPr>
+          <w:rFonts w:ascii="Verdana" w:hAnsi="Verdana"/>
+          <w:sz w:val="24"/>
+          <w:szCs w:val="24"/>
+        </w:rPr>
+        <w:t>W</w:t>
+      </w:r>
+      <w:r>
+        <w:rPr>
+          <w:rFonts w:ascii="Verdana" w:hAnsi="Verdana"/>
+          <w:sz w:val="24"/>
+          <w:szCs w:val="24"/>
+        </w:rPr>
+        <w:t>hile he gets to the position which less than or equal to 100, he has to wait and keep on playing.</w:t>
       </w:r>
     </w:p>
     <w:p>
@@ -621,6 +684,7 @@
           <w:szCs w:val="20"/>
         </w:rPr>
       </w:pPr>
+      <w:proofErr w:type="gramStart"/>
       <w:r>
         <w:rPr>
           <w:rFonts w:ascii="Consolas" w:hAnsi="Consolas" w:cs="Consolas"/>
@@ -632,6 +696,7 @@
         </w:rPr>
         <w:t>public</w:t>
       </w:r>
+      <w:proofErr w:type="gramEnd"/>
       <w:r>
         <w:rPr>
           <w:rFonts w:ascii="Consolas" w:hAnsi="Consolas" w:cs="Consolas"/>
@@ -641,6 +706,7 @@
         </w:rPr>
         <w:t xml:space="preserve"> List&lt;Player&gt; </w:t>
       </w:r>
+      <w:proofErr w:type="spellStart"/>
       <w:r>
         <w:rPr>
           <w:rFonts w:ascii="Consolas" w:hAnsi="Consolas" w:cs="Consolas"/>
@@ -651,6 +717,7 @@
         </w:rPr>
         <w:t>setUpPlayers</w:t>
       </w:r>
+      <w:proofErr w:type="spellEnd"/>
       <w:r>
         <w:rPr>
           <w:rFonts w:ascii="Consolas" w:hAnsi="Consolas" w:cs="Consolas"/>
@@ -660,6 +727,7 @@
         </w:rPr>
         <w:t xml:space="preserve">(String[] </w:t>
       </w:r>
+      <w:proofErr w:type="spellStart"/>
       <w:r>
         <w:rPr>
           <w:rFonts w:ascii="Consolas" w:hAnsi="Consolas" w:cs="Consolas"/>
@@ -669,6 +737,7 @@
         </w:rPr>
         <w:t>playerNames</w:t>
       </w:r>
+      <w:proofErr w:type="spellEnd"/>
       <w:r>
         <w:rPr>
           <w:rFonts w:ascii="Consolas" w:hAnsi="Consolas" w:cs="Consolas"/>
@@ -690,6 +759,7 @@
           <w:szCs w:val="20"/>
         </w:rPr>
       </w:pPr>
+      <w:proofErr w:type="gramStart"/>
       <w:r>
         <w:rPr>
           <w:rFonts w:ascii="Consolas" w:hAnsi="Consolas" w:cs="Consolas"/>
@@ -701,6 +771,7 @@
         </w:rPr>
         <w:t>public</w:t>
       </w:r>
+      <w:proofErr w:type="gramEnd"/>
       <w:r>
         <w:rPr>
           <w:rFonts w:ascii="Consolas" w:hAnsi="Consolas" w:cs="Consolas"/>
@@ -708,7 +779,27 @@
           <w:sz w:val="20"/>
           <w:szCs w:val="20"/>
         </w:rPr>
-        <w:t xml:space="preserve"> String playGame(List&lt;Player&gt; </w:t>
+        <w:t xml:space="preserve"> String </w:t>
+      </w:r>
+      <w:proofErr w:type="spellStart"/>
+      <w:r>
+        <w:rPr>
+          <w:rFonts w:ascii="Consolas" w:hAnsi="Consolas" w:cs="Consolas"/>
+          <w:color w:val="000000"/>
+          <w:sz w:val="20"/>
+          <w:szCs w:val="20"/>
+        </w:rPr>
+        <w:t>playGame</w:t>
+      </w:r>
+      <w:proofErr w:type="spellEnd"/>
+      <w:r>
+        <w:rPr>
+          <w:rFonts w:ascii="Consolas" w:hAnsi="Consolas" w:cs="Consolas"/>
+          <w:color w:val="000000"/>
+          <w:sz w:val="20"/>
+          <w:szCs w:val="20"/>
+        </w:rPr>
+        <w:t xml:space="preserve">(List&lt;Player&gt; </w:t>
       </w:r>
       <w:r>
         <w:rPr>
@@ -747,6 +838,7 @@
         </w:rPr>
         <w:t xml:space="preserve">Implementer class: </w:t>
       </w:r>
+      <w:proofErr w:type="spellStart"/>
       <w:r>
         <w:rPr>
           <w:rFonts w:ascii="Consolas" w:hAnsi="Consolas" w:cs="Consolas"/>
@@ -757,23 +849,40 @@
         </w:rPr>
         <w:t>ChutesAndLaddersGame</w:t>
       </w:r>
-    </w:p>
-    <w:p>
-      <w:pPr>
-        <w:jc w:val="both"/>
-        <w:rPr>
-          <w:rFonts w:ascii="Verdana" w:hAnsi="Verdana"/>
-          <w:sz w:val="24"/>
-          <w:szCs w:val="24"/>
-        </w:rPr>
-      </w:pPr>
-      <w:r>
-        <w:rPr>
-          <w:rFonts w:ascii="Verdana" w:hAnsi="Verdana"/>
-          <w:sz w:val="24"/>
-          <w:szCs w:val="24"/>
-        </w:rPr>
-        <w:t>So, in the future if it is needed to add another game, it just need to implement this interface</w:t>
+      <w:proofErr w:type="spellEnd"/>
+    </w:p>
+    <w:p>
+      <w:pPr>
+        <w:jc w:val="both"/>
+        <w:rPr>
+          <w:rFonts w:ascii="Verdana" w:hAnsi="Verdana"/>
+          <w:sz w:val="24"/>
+          <w:szCs w:val="24"/>
+        </w:rPr>
+      </w:pPr>
+      <w:r>
+        <w:rPr>
+          <w:rFonts w:ascii="Verdana" w:hAnsi="Verdana"/>
+          <w:sz w:val="24"/>
+          <w:szCs w:val="24"/>
+        </w:rPr>
+        <w:t>So, in the future if it is needed to add another game, it just need</w:t>
+      </w:r>
+      <w:r>
+        <w:rPr>
+          <w:rFonts w:ascii="Verdana" w:hAnsi="Verdana"/>
+          <w:sz w:val="24"/>
+          <w:szCs w:val="24"/>
+        </w:rPr>
+        <w:t>s</w:t>
+      </w:r>
+      <w:r>
+        <w:rPr>
+          <w:rFonts w:ascii="Verdana" w:hAnsi="Verdana"/>
+          <w:sz w:val="24"/>
+          <w:szCs w:val="24"/>
+        </w:rPr>
+        <w:t xml:space="preserve"> to implement this interface</w:t>
       </w:r>
       <w:r>
         <w:rPr>
@@ -838,6 +947,7 @@
         </w:rPr>
         <w:t xml:space="preserve">1. Add a separate class having main method. This class can be created in a separate package inside existing </w:t>
       </w:r>
+      <w:proofErr w:type="spellStart"/>
       <w:r>
         <w:rPr>
           <w:rFonts w:ascii="Verdana" w:hAnsi="Verdana"/>
@@ -847,23 +957,42 @@
         </w:rPr>
         <w:t>com.candidate</w:t>
       </w:r>
-    </w:p>
-    <w:p>
-      <w:pPr>
-        <w:jc w:val="both"/>
-        <w:rPr>
-          <w:rFonts w:ascii="Verdana" w:hAnsi="Verdana"/>
-          <w:sz w:val="24"/>
-          <w:szCs w:val="24"/>
-        </w:rPr>
-      </w:pPr>
-      <w:r>
-        <w:rPr>
-          <w:rFonts w:ascii="Verdana" w:hAnsi="Verdana"/>
-          <w:sz w:val="24"/>
-          <w:szCs w:val="24"/>
-        </w:rPr>
-        <w:t>2. Add a new switch case in the GameFactory class</w:t>
+      <w:proofErr w:type="spellEnd"/>
+    </w:p>
+    <w:p>
+      <w:pPr>
+        <w:jc w:val="both"/>
+        <w:rPr>
+          <w:rFonts w:ascii="Verdana" w:hAnsi="Verdana"/>
+          <w:sz w:val="24"/>
+          <w:szCs w:val="24"/>
+        </w:rPr>
+      </w:pPr>
+      <w:r>
+        <w:rPr>
+          <w:rFonts w:ascii="Verdana" w:hAnsi="Verdana"/>
+          <w:sz w:val="24"/>
+          <w:szCs w:val="24"/>
+        </w:rPr>
+        <w:t xml:space="preserve">2. Add a new switch case in the </w:t>
+      </w:r>
+      <w:proofErr w:type="spellStart"/>
+      <w:r>
+        <w:rPr>
+          <w:rFonts w:ascii="Verdana" w:hAnsi="Verdana"/>
+          <w:sz w:val="24"/>
+          <w:szCs w:val="24"/>
+        </w:rPr>
+        <w:t>GameFactory</w:t>
+      </w:r>
+      <w:proofErr w:type="spellEnd"/>
+      <w:r>
+        <w:rPr>
+          <w:rFonts w:ascii="Verdana" w:hAnsi="Verdana"/>
+          <w:sz w:val="24"/>
+          <w:szCs w:val="24"/>
+        </w:rPr>
+        <w:t xml:space="preserve"> class</w:t>
       </w:r>
     </w:p>
     <w:p>
@@ -883,6 +1012,7 @@
         </w:rPr>
         <w:t xml:space="preserve">3. Add a new service class in the package </w:t>
       </w:r>
+      <w:proofErr w:type="spellStart"/>
       <w:r>
         <w:rPr>
           <w:rFonts w:ascii="Verdana" w:hAnsi="Verdana"/>
@@ -892,6 +1022,7 @@
         </w:rPr>
         <w:t>com.simulator.game.service</w:t>
       </w:r>
+      <w:proofErr w:type="spellEnd"/>
       <w:r>
         <w:rPr>
           <w:rFonts w:ascii="Verdana" w:hAnsi="Verdana"/>
@@ -1048,7 +1179,25 @@
           <w:sz w:val="24"/>
           <w:szCs w:val="24"/>
         </w:rPr>
-        <w:t>All of the Java classes are in the src folder</w:t>
+        <w:t xml:space="preserve">All of the Java classes are in the </w:t>
+      </w:r>
+      <w:proofErr w:type="spellStart"/>
+      <w:r>
+        <w:rPr>
+          <w:rFonts w:ascii="Verdana" w:hAnsi="Verdana"/>
+          <w:sz w:val="24"/>
+          <w:szCs w:val="24"/>
+        </w:rPr>
+        <w:t>src</w:t>
+      </w:r>
+      <w:proofErr w:type="spellEnd"/>
+      <w:r>
+        <w:rPr>
+          <w:rFonts w:ascii="Verdana" w:hAnsi="Verdana"/>
+          <w:sz w:val="24"/>
+          <w:szCs w:val="24"/>
+        </w:rPr>
+        <w:t xml:space="preserve"> folder</w:t>
       </w:r>
       <w:r>
         <w:rPr>
@@ -1131,43 +1280,109 @@
         <w:jc w:val="both"/>
         <w:rPr>
           <w:rFonts w:ascii="Verdana" w:hAnsi="Verdana"/>
-          <w:sz w:val="24"/>
-          <w:szCs w:val="24"/>
-        </w:rPr>
-      </w:pPr>
-      <w:r>
-        <w:rPr>
-          <w:rFonts w:ascii="Verdana" w:hAnsi="Verdana"/>
-          <w:sz w:val="24"/>
-          <w:szCs w:val="24"/>
-        </w:rPr>
-        <w:t xml:space="preserve">java </w:t>
-      </w:r>
-      <w:r>
-        <w:rPr>
-          <w:rFonts w:ascii="Verdana" w:hAnsi="Verdana"/>
+          <w:i/>
+          <w:sz w:val="24"/>
+          <w:szCs w:val="24"/>
+        </w:rPr>
+      </w:pPr>
+      <w:proofErr w:type="gramStart"/>
+      <w:r>
+        <w:rPr>
+          <w:rFonts w:ascii="Verdana" w:hAnsi="Verdana"/>
+          <w:i/>
+          <w:sz w:val="24"/>
+          <w:szCs w:val="24"/>
+        </w:rPr>
+        <w:t>java</w:t>
+      </w:r>
+      <w:proofErr w:type="gramEnd"/>
+      <w:r>
+        <w:rPr>
+          <w:rFonts w:ascii="Verdana" w:hAnsi="Verdana"/>
+          <w:i/>
+          <w:sz w:val="24"/>
+          <w:szCs w:val="24"/>
+        </w:rPr>
+        <w:t xml:space="preserve"> </w:t>
+      </w:r>
+      <w:proofErr w:type="spellStart"/>
+      <w:r>
+        <w:rPr>
+          <w:rFonts w:ascii="Verdana" w:hAnsi="Verdana"/>
+          <w:i/>
           <w:sz w:val="24"/>
           <w:szCs w:val="24"/>
         </w:rPr>
         <w:t>com.candidate.chutesladders.ChutesAndLadders</w:t>
       </w:r>
-    </w:p>
-    <w:p>
-      <w:pPr>
-        <w:jc w:val="both"/>
-        <w:rPr>
-          <w:rFonts w:ascii="Verdana" w:hAnsi="Verdana"/>
-          <w:sz w:val="24"/>
-          <w:szCs w:val="24"/>
-        </w:rPr>
-      </w:pPr>
-      <w:r>
-        <w:rPr>
-          <w:rFonts w:ascii="Verdana" w:hAnsi="Verdana"/>
-          <w:sz w:val="24"/>
-          <w:szCs w:val="24"/>
-        </w:rPr>
-        <w:t xml:space="preserve">This command will assume 4 default players. If the name of the players </w:t>
+      <w:proofErr w:type="spellEnd"/>
+    </w:p>
+    <w:p>
+      <w:pPr>
+        <w:jc w:val="both"/>
+        <w:rPr>
+          <w:rFonts w:ascii="Verdana" w:hAnsi="Verdana"/>
+          <w:sz w:val="24"/>
+          <w:szCs w:val="24"/>
+        </w:rPr>
+      </w:pPr>
+      <w:r>
+        <w:rPr>
+          <w:rFonts w:ascii="Verdana" w:hAnsi="Verdana"/>
+          <w:sz w:val="24"/>
+          <w:szCs w:val="24"/>
+        </w:rPr>
+        <w:t>This command will assume 4 default players</w:t>
+      </w:r>
+      <w:r>
+        <w:rPr>
+          <w:rFonts w:ascii="Verdana" w:hAnsi="Verdana"/>
+          <w:sz w:val="24"/>
+          <w:szCs w:val="24"/>
+        </w:rPr>
+        <w:t xml:space="preserve"> (names as Playe</w:t>
+      </w:r>
+      <w:r>
+        <w:rPr>
+          <w:rFonts w:ascii="Verdana" w:hAnsi="Verdana"/>
+          <w:sz w:val="24"/>
+          <w:szCs w:val="24"/>
+        </w:rPr>
+        <w:t xml:space="preserve">r 1, Player 2, Player 3, </w:t>
+      </w:r>
+      <w:proofErr w:type="gramStart"/>
+      <w:r>
+        <w:rPr>
+          <w:rFonts w:ascii="Verdana" w:hAnsi="Verdana"/>
+          <w:sz w:val="24"/>
+          <w:szCs w:val="24"/>
+        </w:rPr>
+        <w:t>Player</w:t>
+      </w:r>
+      <w:proofErr w:type="gramEnd"/>
+      <w:r>
+        <w:rPr>
+          <w:rFonts w:ascii="Verdana" w:hAnsi="Verdana"/>
+          <w:sz w:val="24"/>
+          <w:szCs w:val="24"/>
+        </w:rPr>
+        <w:t xml:space="preserve"> </w:t>
+      </w:r>
+      <w:r>
+        <w:rPr>
+          <w:rFonts w:ascii="Verdana" w:hAnsi="Verdana"/>
+          <w:sz w:val="24"/>
+          <w:szCs w:val="24"/>
+        </w:rPr>
+        <w:t>4)</w:t>
+      </w:r>
+      <w:r>
+        <w:rPr>
+          <w:rFonts w:ascii="Verdana" w:hAnsi="Verdana"/>
+          <w:sz w:val="24"/>
+          <w:szCs w:val="24"/>
+        </w:rPr>
+        <w:t xml:space="preserve">. If the name of the players </w:t>
       </w:r>
       <w:r>
         <w:rPr>
@@ -1191,29 +1406,46 @@
         <w:jc w:val="both"/>
         <w:rPr>
           <w:rFonts w:ascii="Verdana" w:hAnsi="Verdana"/>
-          <w:sz w:val="24"/>
-          <w:szCs w:val="24"/>
-        </w:rPr>
-      </w:pPr>
-      <w:r>
-        <w:rPr>
-          <w:rFonts w:ascii="Verdana" w:hAnsi="Verdana"/>
-          <w:sz w:val="24"/>
-          <w:szCs w:val="24"/>
-        </w:rPr>
-        <w:t xml:space="preserve">java </w:t>
-      </w:r>
-      <w:r>
-        <w:rPr>
-          <w:rFonts w:ascii="Verdana" w:hAnsi="Verdana"/>
+          <w:i/>
+          <w:sz w:val="24"/>
+          <w:szCs w:val="24"/>
+        </w:rPr>
+      </w:pPr>
+      <w:proofErr w:type="gramStart"/>
+      <w:r>
+        <w:rPr>
+          <w:rFonts w:ascii="Verdana" w:hAnsi="Verdana"/>
+          <w:i/>
+          <w:sz w:val="24"/>
+          <w:szCs w:val="24"/>
+        </w:rPr>
+        <w:t>java</w:t>
+      </w:r>
+      <w:proofErr w:type="gramEnd"/>
+      <w:r>
+        <w:rPr>
+          <w:rFonts w:ascii="Verdana" w:hAnsi="Verdana"/>
+          <w:i/>
+          <w:sz w:val="24"/>
+          <w:szCs w:val="24"/>
+        </w:rPr>
+        <w:t xml:space="preserve"> </w:t>
+      </w:r>
+      <w:proofErr w:type="spellStart"/>
+      <w:r>
+        <w:rPr>
+          <w:rFonts w:ascii="Verdana" w:hAnsi="Verdana"/>
+          <w:i/>
           <w:sz w:val="24"/>
           <w:szCs w:val="24"/>
         </w:rPr>
         <w:t>com.candidate.chutesladders.ChutesAndLadders</w:t>
       </w:r>
-      <w:r>
-        <w:rPr>
-          <w:rFonts w:ascii="Verdana" w:hAnsi="Verdana"/>
+      <w:proofErr w:type="spellEnd"/>
+      <w:r>
+        <w:rPr>
+          <w:rFonts w:ascii="Verdana" w:hAnsi="Verdana"/>
+          <w:i/>
           <w:sz w:val="24"/>
           <w:szCs w:val="24"/>
         </w:rPr>
@@ -1261,16 +1493,6 @@
         <w:jc w:val="both"/>
         <w:rPr>
           <w:rFonts w:ascii="Verdana" w:hAnsi="Verdana"/>
-          <w:sz w:val="24"/>
-          <w:szCs w:val="24"/>
-        </w:rPr>
-      </w:pPr>
-    </w:p>
-    <w:p>
-      <w:pPr>
-        <w:jc w:val="both"/>
-        <w:rPr>
-          <w:rFonts w:ascii="Verdana" w:hAnsi="Verdana"/>
           <w:b/>
           <w:sz w:val="24"/>
           <w:szCs w:val="24"/>
@@ -1283,7 +1505,16 @@
           <w:sz w:val="24"/>
           <w:szCs w:val="24"/>
         </w:rPr>
-        <w:t>ToDo/Future enhancements:</w:t>
+        <w:t>To-do</w:t>
+      </w:r>
+      <w:r>
+        <w:rPr>
+          <w:rFonts w:ascii="Verdana" w:hAnsi="Verdana"/>
+          <w:b/>
+          <w:sz w:val="24"/>
+          <w:szCs w:val="24"/>
+        </w:rPr>
+        <w:t>/Future enhancements:</w:t>
       </w:r>
     </w:p>
     <w:p>
@@ -1319,7 +1550,39 @@
           <w:sz w:val="24"/>
           <w:szCs w:val="24"/>
         </w:rPr>
-        <w:t>1) Strategy pattern: This pattern will increase the reusability of the code. As per this pattern, setting up the players &amp; game play logic can be considered as 2 different behaviors. So two different interfaces having these two behaviors needs to be created. For each behavior, there will be an interface.</w:t>
+        <w:t>1) Strategy pattern: This pattern will increase the reusability of the code. As per this pattern, setting up the players &amp; game play logic can be conside</w:t>
+      </w:r>
+      <w:r>
+        <w:rPr>
+          <w:rFonts w:ascii="Verdana" w:hAnsi="Verdana"/>
+          <w:sz w:val="24"/>
+          <w:szCs w:val="24"/>
+        </w:rPr>
+        <w:t>red as 2 different behaviors. For this,</w:t>
+      </w:r>
+      <w:r>
+        <w:rPr>
+          <w:rFonts w:ascii="Verdana" w:hAnsi="Verdana"/>
+          <w:sz w:val="24"/>
+          <w:szCs w:val="24"/>
+        </w:rPr>
+        <w:t xml:space="preserve"> two different interfaces </w:t>
+      </w:r>
+      <w:r>
+        <w:rPr>
+          <w:rFonts w:ascii="Verdana" w:hAnsi="Verdana"/>
+          <w:sz w:val="24"/>
+          <w:szCs w:val="24"/>
+        </w:rPr>
+        <w:t>having these two behaviors need</w:t>
+      </w:r>
+      <w:r>
+        <w:rPr>
+          <w:rFonts w:ascii="Verdana" w:hAnsi="Verdana"/>
+          <w:sz w:val="24"/>
+          <w:szCs w:val="24"/>
+        </w:rPr>
+        <w:t xml:space="preserve"> to be created. For each behavior, there will be an interface.</w:t>
       </w:r>
     </w:p>
     <w:p>
@@ -1462,7 +1725,23 @@
           <w:sz w:val="24"/>
           <w:szCs w:val="24"/>
         </w:rPr>
-        <w:t>The “Control – Model – View” architecture works to divide the work within an application. The “Control” talks in user and sensor data and passes it to the “Model.” The “Model” uses data structures, Classes, instances, algorithms, and functions to calculate the Game state at specific intervals. The “Model” then passes this data to the “View” which draws our outputs Game data to the screen for the user/players.</w:t>
+        <w:t>The “Control – Model – View” architecture works to divide the work within an applicati</w:t>
+      </w:r>
+      <w:r>
+        <w:rPr>
+          <w:rFonts w:ascii="Verdana" w:hAnsi="Verdana"/>
+          <w:sz w:val="24"/>
+          <w:szCs w:val="24"/>
+        </w:rPr>
+        <w:t xml:space="preserve">on. The “Control” talks in user, gets the data </w:t>
+      </w:r>
+      <w:r>
+        <w:rPr>
+          <w:rFonts w:ascii="Verdana" w:hAnsi="Verdana"/>
+          <w:sz w:val="24"/>
+          <w:szCs w:val="24"/>
+        </w:rPr>
+        <w:t>and passes it to the “Model.” The “Model” uses data structures, Classes, instances, algorithms, and functions to calculate the Game state at specific intervals. The “Model” then passes this data to the “View” which draws our outputs Game data to the screen for the user/players.</w:t>
       </w:r>
       <w:r>
         <w:rPr>
@@ -1498,13 +1777,23 @@
           <w:szCs w:val="24"/>
         </w:rPr>
       </w:pPr>
-      <w:r>
-        <w:rPr>
-          <w:rFonts w:ascii="Verdana" w:hAnsi="Verdana"/>
-          <w:sz w:val="24"/>
-          <w:szCs w:val="24"/>
-        </w:rPr>
-        <w:t>i. Ask the names of the players. Proper validations (number of players) can be placed using JavaScript. Once validated correctly redirect to the second page</w:t>
+      <w:proofErr w:type="spellStart"/>
+      <w:r>
+        <w:rPr>
+          <w:rFonts w:ascii="Verdana" w:hAnsi="Verdana"/>
+          <w:sz w:val="24"/>
+          <w:szCs w:val="24"/>
+        </w:rPr>
+        <w:t>i</w:t>
+      </w:r>
+      <w:proofErr w:type="spellEnd"/>
+      <w:r>
+        <w:rPr>
+          <w:rFonts w:ascii="Verdana" w:hAnsi="Verdana"/>
+          <w:sz w:val="24"/>
+          <w:szCs w:val="24"/>
+        </w:rPr>
+        <w:t>. Ask the names of the players. Proper validations (number of players) can be placed using JavaScript. Once validated correctly redirect to the second page</w:t>
       </w:r>
     </w:p>
     <w:p>
@@ -1668,7 +1957,15 @@
           <w:sz w:val="24"/>
           <w:szCs w:val="24"/>
         </w:rPr>
-        <w:t>3) Service-oriented architecture: The business logic, i.e., which player will go first, the next position of the player based on the spinner result, chutes &amp; ladders, the winner of the game, etc. can be separated to the service. Based on the service response, the client application will decide the page or the content of the page to be rendered.</w:t>
+        <w:t>3) Service-oriented architecture: The business logic, i.e., which player will go first, the next position of the player based on the spinner result, chutes &amp; ladders, the winner of the game, etc. can be separated to the service. Based on the service response, the client application will decide the page or the content of the pag</w:t>
+      </w:r>
+      <w:r>
+        <w:rPr>
+          <w:rFonts w:ascii="Verdana" w:hAnsi="Verdana"/>
+          <w:sz w:val="24"/>
+          <w:szCs w:val="24"/>
+        </w:rPr>
+        <w:t>e to be rendered, next position of the player on the board etc.</w:t>
       </w:r>
     </w:p>
     <w:p>
@@ -1750,12 +2047,10 @@
           <w:szCs w:val="24"/>
           <w:shd w:val="clear" w:color="auto" w:fill="FFFFFF"/>
         </w:rPr>
-        <w:t>5) Data persistence: Persisting the data can help to add the new functionality like “Leaderboard” to the application. The data that can be persisted:</w:t>
-      </w:r>
-    </w:p>
-    <w:p>
-      <w:pPr>
-        <w:jc w:val="both"/>
+        <w:t>5) Data persistence: Persisting the data can help to add the new functionality like “</w:t>
+      </w:r>
+      <w:proofErr w:type="spellStart"/>
+      <w:r>
         <w:rPr>
           <w:rFonts w:ascii="Verdana" w:hAnsi="Verdana" w:cs="Arial"/>
           <w:color w:val="222222"/>
@@ -1763,7 +2058,9 @@
           <w:szCs w:val="24"/>
           <w:shd w:val="clear" w:color="auto" w:fill="FFFFFF"/>
         </w:rPr>
-      </w:pPr>
+        <w:t>Leaderboard</w:t>
+      </w:r>
+      <w:proofErr w:type="spellEnd"/>
       <w:r>
         <w:rPr>
           <w:rFonts w:ascii="Verdana" w:hAnsi="Verdana" w:cs="Arial"/>
@@ -1772,7 +2069,7 @@
           <w:szCs w:val="24"/>
           <w:shd w:val="clear" w:color="auto" w:fill="FFFFFF"/>
         </w:rPr>
-        <w:t>1. Participant players</w:t>
+        <w:t>” to the application. The data that can be persisted:</w:t>
       </w:r>
     </w:p>
     <w:p>
@@ -1794,7 +2091,7 @@
           <w:szCs w:val="24"/>
           <w:shd w:val="clear" w:color="auto" w:fill="FFFFFF"/>
         </w:rPr>
-        <w:t>2. Winner</w:t>
+        <w:t>1. Participant players</w:t>
       </w:r>
     </w:p>
     <w:p>
@@ -1816,7 +2113,7 @@
           <w:szCs w:val="24"/>
           <w:shd w:val="clear" w:color="auto" w:fill="FFFFFF"/>
         </w:rPr>
-        <w:t>3. Number of moves to find the winner</w:t>
+        <w:t>2. Winner</w:t>
       </w:r>
     </w:p>
     <w:p>
@@ -1838,7 +2135,7 @@
           <w:szCs w:val="24"/>
           <w:shd w:val="clear" w:color="auto" w:fill="FFFFFF"/>
         </w:rPr>
-        <w:t>4. Time at which winner was declared</w:t>
+        <w:t>3. Number of moves to find the winner</w:t>
       </w:r>
     </w:p>
     <w:p>
@@ -1860,9 +2157,12 @@
           <w:szCs w:val="24"/>
           <w:shd w:val="clear" w:color="auto" w:fill="FFFFFF"/>
         </w:rPr>
-        <w:t>5. The location (</w:t>
-      </w:r>
-      <w:r>
+        <w:t>4. Time at which winner was declared</w:t>
+      </w:r>
+    </w:p>
+    <w:p>
+      <w:pPr>
+        <w:jc w:val="both"/>
         <w:rPr>
           <w:rFonts w:ascii="Verdana" w:hAnsi="Verdana" w:cs="Arial"/>
           <w:color w:val="222222"/>
@@ -1870,8 +2170,7 @@
           <w:szCs w:val="24"/>
           <w:shd w:val="clear" w:color="auto" w:fill="FFFFFF"/>
         </w:rPr>
-        <w:t>country/state/</w:t>
-      </w:r>
+      </w:pPr>
       <w:r>
         <w:rPr>
           <w:rFonts w:ascii="Verdana" w:hAnsi="Verdana" w:cs="Arial"/>
@@ -1880,12 +2179,9 @@
           <w:szCs w:val="24"/>
           <w:shd w:val="clear" w:color="auto" w:fill="FFFFFF"/>
         </w:rPr>
-        <w:t xml:space="preserve">county) of the player. </w:t>
-      </w:r>
-    </w:p>
-    <w:p>
-      <w:pPr>
-        <w:jc w:val="both"/>
+        <w:t>5. The location (</w:t>
+      </w:r>
+      <w:r>
         <w:rPr>
           <w:rFonts w:ascii="Verdana" w:hAnsi="Verdana" w:cs="Arial"/>
           <w:color w:val="222222"/>
@@ -1893,7 +2189,8 @@
           <w:szCs w:val="24"/>
           <w:shd w:val="clear" w:color="auto" w:fill="FFFFFF"/>
         </w:rPr>
-      </w:pPr>
+        <w:t>country/state/</w:t>
+      </w:r>
       <w:r>
         <w:rPr>
           <w:rFonts w:ascii="Verdana" w:hAnsi="Verdana" w:cs="Arial"/>
@@ -1902,9 +2199,12 @@
           <w:szCs w:val="24"/>
           <w:shd w:val="clear" w:color="auto" w:fill="FFFFFF"/>
         </w:rPr>
-        <w:t xml:space="preserve">This will help to create the leader board among players from a specific country, state, or a county. </w:t>
-      </w:r>
-      <w:r>
+        <w:t xml:space="preserve">county) of the player. </w:t>
+      </w:r>
+    </w:p>
+    <w:p>
+      <w:pPr>
+        <w:jc w:val="both"/>
         <w:rPr>
           <w:rFonts w:ascii="Verdana" w:hAnsi="Verdana" w:cs="Arial"/>
           <w:color w:val="222222"/>
@@ -1912,8 +2212,7 @@
           <w:szCs w:val="24"/>
           <w:shd w:val="clear" w:color="auto" w:fill="FFFFFF"/>
         </w:rPr>
-        <w:t>The factor to consider for a “L</w:t>
-      </w:r>
+      </w:pPr>
       <w:r>
         <w:rPr>
           <w:rFonts w:ascii="Verdana" w:hAnsi="Verdana" w:cs="Arial"/>
@@ -1922,8 +2221,40 @@
           <w:szCs w:val="24"/>
           <w:shd w:val="clear" w:color="auto" w:fill="FFFFFF"/>
         </w:rPr>
+        <w:t xml:space="preserve">This will help to create the leader board among players from a specific country, state, or a county. </w:t>
+      </w:r>
+      <w:r>
+        <w:rPr>
+          <w:rFonts w:ascii="Verdana" w:hAnsi="Verdana" w:cs="Arial"/>
+          <w:color w:val="222222"/>
+          <w:sz w:val="24"/>
+          <w:szCs w:val="24"/>
+          <w:shd w:val="clear" w:color="auto" w:fill="FFFFFF"/>
+        </w:rPr>
+        <w:t>The factor to consider for a “</w:t>
+      </w:r>
+      <w:proofErr w:type="spellStart"/>
+      <w:r>
+        <w:rPr>
+          <w:rFonts w:ascii="Verdana" w:hAnsi="Verdana" w:cs="Arial"/>
+          <w:color w:val="222222"/>
+          <w:sz w:val="24"/>
+          <w:szCs w:val="24"/>
+          <w:shd w:val="clear" w:color="auto" w:fill="FFFFFF"/>
+        </w:rPr>
+        <w:t>L</w:t>
+      </w:r>
+      <w:r>
+        <w:rPr>
+          <w:rFonts w:ascii="Verdana" w:hAnsi="Verdana" w:cs="Arial"/>
+          <w:color w:val="222222"/>
+          <w:sz w:val="24"/>
+          <w:szCs w:val="24"/>
+          <w:shd w:val="clear" w:color="auto" w:fill="FFFFFF"/>
+        </w:rPr>
         <w:t>eaderboard</w:t>
       </w:r>
+      <w:proofErr w:type="spellEnd"/>
       <w:r>
         <w:rPr>
           <w:rFonts w:ascii="Verdana" w:hAnsi="Verdana" w:cs="Arial"/>

</xml_diff>